<commit_message>
2-Cambio de rutas para las images
Se hizo un cambio de rutas globales a relativas
</commit_message>
<xml_diff>
--- a/Proyecto Talento Tech - Final.docx
+++ b/Proyecto Talento Tech - Final.docx
@@ -565,7 +565,7 @@
             </w:rPr>
             <w:fldChar w:fldCharType="separate"/>
           </w:r>
-          <w:hyperlink w:anchor="_Toc184151021" w:history="1">
+          <w:hyperlink w:anchor="_Toc184242722" w:history="1">
             <w:r>
               <w:rPr>
                 <w:rStyle w:val="Hipervnculo"/>
@@ -615,7 +615,7 @@
                 <w:noProof/>
                 <w:webHidden/>
               </w:rPr>
-              <w:instrText xml:space="preserve"> PAGEREF _Toc184151021 \h </w:instrText>
+              <w:instrText xml:space="preserve"> PAGEREF _Toc184242722 \h </w:instrText>
             </w:r>
             <w:r>
               <w:rPr>
@@ -663,7 +663,7 @@
               <w14:ligatures w14:val="none"/>
             </w:rPr>
           </w:pPr>
-          <w:hyperlink w:anchor="_Toc184151022" w:history="1">
+          <w:hyperlink w:anchor="_Toc184242723" w:history="1">
             <w:r>
               <w:rPr>
                 <w:rStyle w:val="Hipervnculo"/>
@@ -712,7 +712,7 @@
                 <w:noProof/>
                 <w:webHidden/>
               </w:rPr>
-              <w:instrText xml:space="preserve"> PAGEREF _Toc184151022 \h </w:instrText>
+              <w:instrText xml:space="preserve"> PAGEREF _Toc184242723 \h </w:instrText>
             </w:r>
             <w:r>
               <w:rPr>
@@ -760,7 +760,7 @@
               <w14:ligatures w14:val="none"/>
             </w:rPr>
           </w:pPr>
-          <w:hyperlink w:anchor="_Toc184151023" w:history="1">
+          <w:hyperlink w:anchor="_Toc184242724" w:history="1">
             <w:r>
               <w:rPr>
                 <w:rStyle w:val="Hipervnculo"/>
@@ -808,7 +808,7 @@
                 <w:noProof/>
                 <w:webHidden/>
               </w:rPr>
-              <w:instrText xml:space="preserve"> PAGEREF _Toc184151023 \h </w:instrText>
+              <w:instrText xml:space="preserve"> PAGEREF _Toc184242724 \h </w:instrText>
             </w:r>
             <w:r>
               <w:rPr>
@@ -856,7 +856,7 @@
               <w14:ligatures w14:val="none"/>
             </w:rPr>
           </w:pPr>
-          <w:hyperlink w:anchor="_Toc184151024" w:history="1">
+          <w:hyperlink w:anchor="_Toc184242725" w:history="1">
             <w:r>
               <w:rPr>
                 <w:rStyle w:val="Hipervnculo"/>
@@ -904,7 +904,7 @@
                 <w:noProof/>
                 <w:webHidden/>
               </w:rPr>
-              <w:instrText xml:space="preserve"> PAGEREF _Toc184151024 \h </w:instrText>
+              <w:instrText xml:space="preserve"> PAGEREF _Toc184242725 \h </w:instrText>
             </w:r>
             <w:r>
               <w:rPr>
@@ -952,7 +952,7 @@
               <w14:ligatures w14:val="none"/>
             </w:rPr>
           </w:pPr>
-          <w:hyperlink w:anchor="_Toc184151025" w:history="1">
+          <w:hyperlink w:anchor="_Toc184242726" w:history="1">
             <w:r>
               <w:rPr>
                 <w:rStyle w:val="Hipervnculo"/>
@@ -1000,7 +1000,7 @@
                 <w:noProof/>
                 <w:webHidden/>
               </w:rPr>
-              <w:instrText xml:space="preserve"> PAGEREF _Toc184151025 \h </w:instrText>
+              <w:instrText xml:space="preserve"> PAGEREF _Toc184242726 \h </w:instrText>
             </w:r>
             <w:r>
               <w:rPr>
@@ -1048,7 +1048,7 @@
               <w14:ligatures w14:val="none"/>
             </w:rPr>
           </w:pPr>
-          <w:hyperlink w:anchor="_Toc184151026" w:history="1">
+          <w:hyperlink w:anchor="_Toc184242727" w:history="1">
             <w:r>
               <w:rPr>
                 <w:rStyle w:val="Hipervnculo"/>
@@ -1095,7 +1095,7 @@
                 <w:noProof/>
                 <w:webHidden/>
               </w:rPr>
-              <w:instrText xml:space="preserve"> PAGEREF _Toc184151026 \h </w:instrText>
+              <w:instrText xml:space="preserve"> PAGEREF _Toc184242727 \h </w:instrText>
             </w:r>
             <w:r>
               <w:rPr>
@@ -1143,7 +1143,7 @@
               <w14:ligatures w14:val="none"/>
             </w:rPr>
           </w:pPr>
-          <w:hyperlink w:anchor="_Toc184151027" w:history="1">
+          <w:hyperlink w:anchor="_Toc184242728" w:history="1">
             <w:r>
               <w:rPr>
                 <w:rStyle w:val="Hipervnculo"/>
@@ -1189,7 +1189,7 @@
                 <w:noProof/>
                 <w:webHidden/>
               </w:rPr>
-              <w:instrText xml:space="preserve"> PAGEREF _Toc184151027 \h </w:instrText>
+              <w:instrText xml:space="preserve"> PAGEREF _Toc184242728 \h </w:instrText>
             </w:r>
             <w:r>
               <w:rPr>
@@ -1237,7 +1237,7 @@
               <w14:ligatures w14:val="none"/>
             </w:rPr>
           </w:pPr>
-          <w:hyperlink w:anchor="_Toc184151028" w:history="1">
+          <w:hyperlink w:anchor="_Toc184242729" w:history="1">
             <w:r>
               <w:rPr>
                 <w:rStyle w:val="Hipervnculo"/>
@@ -1287,7 +1287,7 @@
                 <w:noProof/>
                 <w:webHidden/>
               </w:rPr>
-              <w:instrText xml:space="preserve"> PAGEREF _Toc184151028 \h </w:instrText>
+              <w:instrText xml:space="preserve"> PAGEREF _Toc184242729 \h </w:instrText>
             </w:r>
             <w:r>
               <w:rPr>
@@ -1335,7 +1335,7 @@
               <w14:ligatures w14:val="none"/>
             </w:rPr>
           </w:pPr>
-          <w:hyperlink w:anchor="_Toc184151029" w:history="1">
+          <w:hyperlink w:anchor="_Toc184242730" w:history="1">
             <w:r>
               <w:rPr>
                 <w:rStyle w:val="Hipervnculo"/>
@@ -1385,7 +1385,7 @@
                 <w:noProof/>
                 <w:webHidden/>
               </w:rPr>
-              <w:instrText xml:space="preserve"> PAGEREF _Toc184151029 \h </w:instrText>
+              <w:instrText xml:space="preserve"> PAGEREF _Toc184242730 \h </w:instrText>
             </w:r>
             <w:r>
               <w:rPr>
@@ -1433,7 +1433,7 @@
               <w14:ligatures w14:val="none"/>
             </w:rPr>
           </w:pPr>
-          <w:hyperlink w:anchor="_Toc184151030" w:history="1">
+          <w:hyperlink w:anchor="_Toc184242731" w:history="1">
             <w:r>
               <w:rPr>
                 <w:rStyle w:val="Hipervnculo"/>
@@ -1481,7 +1481,7 @@
                 <w:noProof/>
                 <w:webHidden/>
               </w:rPr>
-              <w:instrText xml:space="preserve"> PAGEREF _Toc184151030 \h </w:instrText>
+              <w:instrText xml:space="preserve"> PAGEREF _Toc184242731 \h </w:instrText>
             </w:r>
             <w:r>
               <w:rPr>
@@ -1529,7 +1529,7 @@
               <w14:ligatures w14:val="none"/>
             </w:rPr>
           </w:pPr>
-          <w:hyperlink w:anchor="_Toc184151031" w:history="1">
+          <w:hyperlink w:anchor="_Toc184242732" w:history="1">
             <w:r>
               <w:rPr>
                 <w:rStyle w:val="Hipervnculo"/>
@@ -1575,7 +1575,7 @@
                 <w:noProof/>
                 <w:webHidden/>
               </w:rPr>
-              <w:instrText xml:space="preserve"> PAGEREF _Toc184151031 \h </w:instrText>
+              <w:instrText xml:space="preserve"> PAGEREF _Toc184242732 \h </w:instrText>
             </w:r>
             <w:r>
               <w:rPr>
@@ -1623,7 +1623,7 @@
               <w14:ligatures w14:val="none"/>
             </w:rPr>
           </w:pPr>
-          <w:hyperlink w:anchor="_Toc184151032" w:history="1">
+          <w:hyperlink w:anchor="_Toc184242733" w:history="1">
             <w:r>
               <w:rPr>
                 <w:rStyle w:val="Hipervnculo"/>
@@ -1671,7 +1671,7 @@
                 <w:noProof/>
                 <w:webHidden/>
               </w:rPr>
-              <w:instrText xml:space="preserve"> PAGEREF _Toc184151032 \h </w:instrText>
+              <w:instrText xml:space="preserve"> PAGEREF _Toc184242733 \h </w:instrText>
             </w:r>
             <w:r>
               <w:rPr>
@@ -1719,7 +1719,7 @@
               <w14:ligatures w14:val="none"/>
             </w:rPr>
           </w:pPr>
-          <w:hyperlink w:anchor="_Toc184151033" w:history="1">
+          <w:hyperlink w:anchor="_Toc184242734" w:history="1">
             <w:r>
               <w:rPr>
                 <w:rStyle w:val="Hipervnculo"/>
@@ -1767,7 +1767,7 @@
                 <w:noProof/>
                 <w:webHidden/>
               </w:rPr>
-              <w:instrText xml:space="preserve"> PAGEREF _Toc184151033 \h </w:instrText>
+              <w:instrText xml:space="preserve"> PAGEREF _Toc184242734 \h </w:instrText>
             </w:r>
             <w:r>
               <w:rPr>
@@ -1815,7 +1815,7 @@
               <w14:ligatures w14:val="none"/>
             </w:rPr>
           </w:pPr>
-          <w:hyperlink w:anchor="_Toc184151034" w:history="1">
+          <w:hyperlink w:anchor="_Toc184242735" w:history="1">
             <w:r>
               <w:rPr>
                 <w:rStyle w:val="Hipervnculo"/>
@@ -1863,7 +1863,7 @@
                 <w:noProof/>
                 <w:webHidden/>
               </w:rPr>
-              <w:instrText xml:space="preserve"> PAGEREF _Toc184151034 \h </w:instrText>
+              <w:instrText xml:space="preserve"> PAGEREF _Toc184242735 \h </w:instrText>
             </w:r>
             <w:r>
               <w:rPr>
@@ -1911,7 +1911,7 @@
               <w14:ligatures w14:val="none"/>
             </w:rPr>
           </w:pPr>
-          <w:hyperlink w:anchor="_Toc184151035" w:history="1">
+          <w:hyperlink w:anchor="_Toc184242736" w:history="1">
             <w:r>
               <w:rPr>
                 <w:rStyle w:val="Hipervnculo"/>
@@ -1959,7 +1959,7 @@
                 <w:noProof/>
                 <w:webHidden/>
               </w:rPr>
-              <w:instrText xml:space="preserve"> PAGEREF _Toc184151035 \h </w:instrText>
+              <w:instrText xml:space="preserve"> PAGEREF _Toc184242736 \h </w:instrText>
             </w:r>
             <w:r>
               <w:rPr>
@@ -2007,7 +2007,7 @@
               <w14:ligatures w14:val="none"/>
             </w:rPr>
           </w:pPr>
-          <w:hyperlink w:anchor="_Toc184151036" w:history="1">
+          <w:hyperlink w:anchor="_Toc184242737" w:history="1">
             <w:r>
               <w:rPr>
                 <w:rStyle w:val="Hipervnculo"/>
@@ -2055,7 +2055,7 @@
                 <w:noProof/>
                 <w:webHidden/>
               </w:rPr>
-              <w:instrText xml:space="preserve"> PAGEREF _Toc184151036 \h </w:instrText>
+              <w:instrText xml:space="preserve"> PAGEREF _Toc184242737 \h </w:instrText>
             </w:r>
             <w:r>
               <w:rPr>
@@ -2103,7 +2103,7 @@
               <w14:ligatures w14:val="none"/>
             </w:rPr>
           </w:pPr>
-          <w:hyperlink w:anchor="_Toc184151037" w:history="1">
+          <w:hyperlink w:anchor="_Toc184242738" w:history="1">
             <w:r>
               <w:rPr>
                 <w:rStyle w:val="Hipervnculo"/>
@@ -2151,101 +2151,7 @@
                 <w:noProof/>
                 <w:webHidden/>
               </w:rPr>
-              <w:instrText xml:space="preserve"> PAGEREF _Toc184151037 \h </w:instrText>
-            </w:r>
-            <w:r>
-              <w:rPr>
-                <w:noProof/>
-                <w:webHidden/>
-              </w:rPr>
-            </w:r>
-            <w:r>
-              <w:rPr>
-                <w:noProof/>
-                <w:webHidden/>
-              </w:rPr>
-              <w:fldChar w:fldCharType="separate"/>
-            </w:r>
-            <w:r>
-              <w:rPr>
-                <w:noProof/>
-                <w:webHidden/>
-              </w:rPr>
-              <w:t>10</w:t>
-            </w:r>
-            <w:r>
-              <w:rPr>
-                <w:noProof/>
-                <w:webHidden/>
-              </w:rPr>
-              <w:fldChar w:fldCharType="end"/>
-            </w:r>
-          </w:hyperlink>
-        </w:p>
-        <w:p>
-          <w:pPr>
-            <w:pStyle w:val="TDC1"/>
-            <w:tabs>
-              <w:tab w:val="left" w:pos="480"/>
-              <w:tab w:val="right" w:leader="dot" w:pos="8828"/>
-            </w:tabs>
-            <w:rPr>
-              <w:rFonts w:asciiTheme="minorHAnsi" w:eastAsiaTheme="minorEastAsia" w:hAnsiTheme="minorHAnsi"/>
-              <w:noProof/>
-              <w:kern w:val="0"/>
-              <w:sz w:val="22"/>
-              <w:szCs w:val="22"/>
-              <w:lang w:eastAsia="es-CO"/>
-              <w14:ligatures w14:val="none"/>
-            </w:rPr>
-          </w:pPr>
-          <w:hyperlink w:anchor="_Toc184151038" w:history="1">
-            <w:r>
-              <w:rPr>
-                <w:rStyle w:val="Hipervnculo"/>
-                <w:noProof/>
-              </w:rPr>
-              <w:t>8</w:t>
-            </w:r>
-            <w:r>
-              <w:rPr>
-                <w:rFonts w:asciiTheme="minorHAnsi" w:eastAsiaTheme="minorEastAsia" w:hAnsiTheme="minorHAnsi"/>
-                <w:noProof/>
-                <w:kern w:val="0"/>
-                <w:sz w:val="22"/>
-                <w:szCs w:val="22"/>
-                <w:lang w:eastAsia="es-CO"/>
-                <w14:ligatures w14:val="none"/>
-              </w:rPr>
-              <w:tab/>
-            </w:r>
-            <w:r>
-              <w:rPr>
-                <w:rStyle w:val="Hipervnculo"/>
-                <w:noProof/>
-              </w:rPr>
-              <w:t>ANEXOS</w:t>
-            </w:r>
-            <w:r>
-              <w:rPr>
-                <w:noProof/>
-                <w:webHidden/>
-              </w:rPr>
-              <w:tab/>
-            </w:r>
-            <w:r>
-              <w:rPr>
-                <w:noProof/>
-                <w:webHidden/>
-              </w:rPr>
-              <w:fldChar w:fldCharType="begin"/>
-            </w:r>
-            <w:r>
-              <w:rPr>
-                <w:noProof/>
-                <w:webHidden/>
-              </w:rPr>
-              <w:instrText xml:space="preserve"> PAGEREF _Toc184151038 \h </w:instrText>
+              <w:instrText xml:space="preserve"> PAGEREF _Toc184242738 \h </w:instrText>
             </w:r>
             <w:r>
               <w:rPr>
@@ -2348,7 +2254,7 @@
           <w:lang w:eastAsia="es-CO"/>
         </w:rPr>
       </w:pPr>
-      <w:bookmarkStart w:id="0" w:name="_Toc184151021"/>
+      <w:bookmarkStart w:id="0" w:name="_Toc184242722"/>
       <w:r>
         <w:rPr>
           <w:rFonts w:cs="Times New Roman"/>
@@ -2535,7 +2441,7 @@
           <w:lang w:eastAsia="es-CO"/>
         </w:rPr>
       </w:pPr>
-      <w:bookmarkStart w:id="1" w:name="_Toc184151022"/>
+      <w:bookmarkStart w:id="1" w:name="_Toc184242723"/>
       <w:r>
         <w:rPr>
           <w:rFonts w:cs="Times New Roman"/>
@@ -2553,7 +2459,7 @@
           <w:szCs w:val="24"/>
         </w:rPr>
       </w:pPr>
-      <w:bookmarkStart w:id="2" w:name="_Toc184151023"/>
+      <w:bookmarkStart w:id="2" w:name="_Toc184242724"/>
       <w:r>
         <w:rPr>
           <w:rFonts w:cs="Times New Roman"/>
@@ -2876,7 +2782,7 @@
           <w:szCs w:val="24"/>
         </w:rPr>
       </w:pPr>
-      <w:bookmarkStart w:id="3" w:name="_Toc184151024"/>
+      <w:bookmarkStart w:id="3" w:name="_Toc184242725"/>
       <w:r>
         <w:rPr>
           <w:rFonts w:cs="Times New Roman"/>
@@ -2895,7 +2801,7 @@
           <w:szCs w:val="24"/>
         </w:rPr>
       </w:pPr>
-      <w:bookmarkStart w:id="4" w:name="_Toc184151025"/>
+      <w:bookmarkStart w:id="4" w:name="_Toc184242726"/>
       <w:r>
         <w:rPr>
           <w:rFonts w:cs="Times New Roman"/>
@@ -2941,7 +2847,7 @@
           <w:rFonts w:cs="Times New Roman"/>
         </w:rPr>
       </w:pPr>
-      <w:bookmarkStart w:id="5" w:name="_Toc184151026"/>
+      <w:bookmarkStart w:id="5" w:name="_Toc184242727"/>
       <w:r>
         <w:t>Objetivos Específicos:</w:t>
       </w:r>
@@ -3027,7 +2933,7 @@
       <w:pPr>
         <w:pStyle w:val="Ttulo2"/>
       </w:pPr>
-      <w:bookmarkStart w:id="6" w:name="_Toc184151027"/>
+      <w:bookmarkStart w:id="6" w:name="_Toc184242728"/>
       <w:r>
         <w:t>Justificación</w:t>
       </w:r>
@@ -3079,7 +2985,7 @@
           <w:lang w:eastAsia="es-CO"/>
         </w:rPr>
       </w:pPr>
-      <w:bookmarkStart w:id="7" w:name="_Toc184151028"/>
+      <w:bookmarkStart w:id="7" w:name="_Toc184242729"/>
       <w:r>
         <w:rPr>
           <w:rFonts w:cs="Times New Roman"/>
@@ -3206,7 +3112,7 @@
           <w:lang w:eastAsia="es-CO"/>
         </w:rPr>
       </w:pPr>
-      <w:bookmarkStart w:id="8" w:name="_Toc184151029"/>
+      <w:bookmarkStart w:id="8" w:name="_Toc184242730"/>
       <w:r>
         <w:rPr>
           <w:rFonts w:cs="Times New Roman"/>
@@ -3328,7 +3234,7 @@
           <w:szCs w:val="24"/>
         </w:rPr>
       </w:pPr>
-      <w:bookmarkStart w:id="9" w:name="_Toc184151030"/>
+      <w:bookmarkStart w:id="9" w:name="_Toc184242731"/>
       <w:r>
         <w:rPr>
           <w:rFonts w:cs="Times New Roman"/>
@@ -3698,7 +3604,7 @@
       <w:pPr>
         <w:pStyle w:val="Ttulo1"/>
       </w:pPr>
-      <w:bookmarkStart w:id="10" w:name="_Toc184151031"/>
+      <w:bookmarkStart w:id="10" w:name="_Toc184242732"/>
       <w:r>
         <w:t>METODOLOGÍA</w:t>
       </w:r>
@@ -3780,7 +3686,7 @@
           <w:szCs w:val="24"/>
         </w:rPr>
       </w:pPr>
-      <w:bookmarkStart w:id="11" w:name="_Toc184151032"/>
+      <w:bookmarkStart w:id="11" w:name="_Toc184242733"/>
       <w:r>
         <w:rPr>
           <w:rFonts w:cs="Times New Roman"/>
@@ -3821,7 +3727,7 @@
           <w:szCs w:val="24"/>
         </w:rPr>
       </w:pPr>
-      <w:bookmarkStart w:id="12" w:name="_Toc184151033"/>
+      <w:bookmarkStart w:id="12" w:name="_Toc184242734"/>
       <w:r>
         <w:rPr>
           <w:rFonts w:cs="Times New Roman"/>
@@ -4085,7 +3991,7 @@
           <w:szCs w:val="24"/>
         </w:rPr>
       </w:pPr>
-      <w:bookmarkStart w:id="13" w:name="_Toc184151034"/>
+      <w:bookmarkStart w:id="13" w:name="_Toc184242735"/>
       <w:r>
         <w:rPr>
           <w:rFonts w:cs="Times New Roman"/>
@@ -4222,7 +4128,7 @@
           <w:szCs w:val="24"/>
         </w:rPr>
       </w:pPr>
-      <w:bookmarkStart w:id="14" w:name="_Toc184151035"/>
+      <w:bookmarkStart w:id="14" w:name="_Toc184242736"/>
       <w:r>
         <w:rPr>
           <w:rFonts w:cs="Times New Roman"/>
@@ -4448,7 +4354,7 @@
           <w:szCs w:val="24"/>
         </w:rPr>
       </w:pPr>
-      <w:bookmarkStart w:id="15" w:name="_Toc184151036"/>
+      <w:bookmarkStart w:id="15" w:name="_Toc184242737"/>
       <w:r>
         <w:rPr>
           <w:rFonts w:cs="Times New Roman"/>
@@ -4649,10 +4555,13 @@
         </w:rPr>
       </w:pPr>
     </w:p>
-    <w:bookmarkStart w:id="16" w:name="_Toc184151037" w:displacedByCustomXml="next"/>
+    <w:bookmarkStart w:id="16" w:name="_Toc184242738" w:displacedByCustomXml="next"/>
     <w:sdt>
       <w:sdtPr>
         <w:rPr>
+          <w:rFonts w:eastAsiaTheme="minorHAnsi" w:cstheme="minorBidi"/>
+          <w:b w:val="0"/>
+          <w:szCs w:val="24"/>
           <w:lang w:val="es-ES"/>
         </w:rPr>
         <w:id w:val="73557968"/>
@@ -4663,9 +4572,6 @@
       </w:sdtPr>
       <w:sdtEndPr>
         <w:rPr>
-          <w:rFonts w:eastAsiaTheme="minorHAnsi" w:cstheme="minorBidi"/>
-          <w:b w:val="0"/>
-          <w:szCs w:val="24"/>
           <w:lang w:val="es-CO"/>
         </w:rPr>
       </w:sdtEndPr>
@@ -4692,6 +4598,7 @@
             <w:id w:val="111145805"/>
             <w:bibliography/>
           </w:sdtPr>
+          <w:sdtEndPr/>
           <w:sdtContent>
             <w:p>
               <w:pPr>
@@ -4947,27 +4854,6 @@
         </w:sdt>
       </w:sdtContent>
     </w:sdt>
-    <w:p>
-      <w:pPr>
-        <w:pStyle w:val="Ttulo1"/>
-      </w:pPr>
-      <w:bookmarkStart w:id="17" w:name="_Toc184151038"/>
-      <w:r>
-        <w:t>ANEXOS</w:t>
-      </w:r>
-      <w:bookmarkEnd w:id="17"/>
-      <w:r>
-        <w:t xml:space="preserve"> </w:t>
-      </w:r>
-    </w:p>
-    <w:p>
-      <w:pPr>
-        <w:spacing w:before="240" w:after="0"/>
-        <w:rPr>
-          <w:rFonts w:cs="Times New Roman"/>
-        </w:rPr>
-      </w:pPr>
-    </w:p>
     <w:sectPr>
       <w:headerReference w:type="default" r:id="rId10"/>
       <w:footerReference w:type="default" r:id="rId11"/>
@@ -5374,7 +5260,7 @@
             </wp:anchor>
           </w:drawing>
         </mc:Choice>
-        <mc:Fallback xmlns:w16du="http://schemas.microsoft.com/office/word/2023/wordml/word16du" xmlns:oel="http://schemas.microsoft.com/office/2019/extlst">
+        <mc:Fallback xmlns:oel="http://schemas.microsoft.com/office/2019/extlst" xmlns:w16du="http://schemas.microsoft.com/office/word/2023/wordml/word16du">
           <w:pict>
             <v:group w14:anchorId="4BC3B3D4" id="Grupo 1" o:spid="_x0000_s1026" style="position:absolute;margin-left:-351.75pt;margin-top:-34.8pt;width:879.2pt;height:69.65pt;z-index:-251654144" coordsize="111656,8845" o:gfxdata="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">
               <v:shapetype id="_x0000_t75" coordsize="21600,21600" o:spt="75" o:preferrelative="t" path="m@4@5l@4@11@9@11@9@5xe" filled="f" stroked="f">
@@ -9840,6 +9726,7 @@
   <w:style w:type="character" w:default="1" w:styleId="Fuentedeprrafopredeter">
     <w:name w:val="Default Paragraph Font"/>
     <w:uiPriority w:val="1"/>
+    <w:semiHidden/>
     <w:unhideWhenUsed/>
   </w:style>
   <w:style w:type="table" w:default="1" w:styleId="Tablanormal">

</xml_diff>